<commit_message>
Added Final Report PDF
</commit_message>
<xml_diff>
--- a/homework/TQS- HW midterm assignment - report template.docx
+++ b/homework/TQS- HW midterm assignment - report template.docx
@@ -103,7 +103,7 @@
               <w:rFonts w:cstheme="minorBidi"/>
               <w:b w:val="0"/>
               <w:bCs w:val="0"/>
-              <w:lang w:eastAsia="en-US" w:bidi="ar-SA"/>
+              <w:lang w:val="pt-PT" w:bidi="ar-SA"/>
             </w:rPr>
           </w:pPr>
           <w:r>
@@ -115,7 +115,7 @@
           <w:r>
             <w:fldChar w:fldCharType="separate"/>
           </w:r>
-          <w:hyperlink w:anchor="_Toc70786521" w:history="1">
+          <w:hyperlink w:anchor="_Toc71913287" w:history="1">
             <w:r>
               <w:rPr>
                 <w:rStyle w:val="Hyperlink"/>
@@ -127,7 +127,7 @@
                 <w:rFonts w:cstheme="minorBidi"/>
                 <w:b w:val="0"/>
                 <w:bCs w:val="0"/>
-                <w:lang w:eastAsia="en-US" w:bidi="ar-SA"/>
+                <w:lang w:val="pt-PT" w:bidi="ar-SA"/>
               </w:rPr>
               <w:tab/>
             </w:r>
@@ -153,7 +153,7 @@
               <w:rPr>
                 <w:webHidden/>
               </w:rPr>
-              <w:instrText xml:space="preserve"> PAGEREF _Toc70786521 \h </w:instrText>
+              <w:instrText xml:space="preserve"> PAGEREF _Toc71913287 \h </w:instrText>
             </w:r>
             <w:r>
               <w:rPr>
@@ -185,10 +185,10 @@
             <w:pStyle w:val="TOC2"/>
             <w:rPr>
               <w:rFonts w:cstheme="minorBidi"/>
-              <w:lang w:eastAsia="en-US" w:bidi="ar-SA"/>
+              <w:lang w:val="pt-PT" w:bidi="ar-SA"/>
             </w:rPr>
           </w:pPr>
-          <w:hyperlink w:anchor="_Toc70786522" w:history="1">
+          <w:hyperlink w:anchor="_Toc71913288" w:history="1">
             <w:r>
               <w:rPr>
                 <w:rStyle w:val="Hyperlink"/>
@@ -198,7 +198,7 @@
             <w:r>
               <w:rPr>
                 <w:rFonts w:cstheme="minorBidi"/>
-                <w:lang w:eastAsia="en-US" w:bidi="ar-SA"/>
+                <w:lang w:val="pt-PT" w:bidi="ar-SA"/>
               </w:rPr>
               <w:tab/>
             </w:r>
@@ -224,7 +224,7 @@
               <w:rPr>
                 <w:webHidden/>
               </w:rPr>
-              <w:instrText xml:space="preserve"> PAGEREF _Toc70786522 \h </w:instrText>
+              <w:instrText xml:space="preserve"> PAGEREF _Toc71913288 \h </w:instrText>
             </w:r>
             <w:r>
               <w:rPr>
@@ -256,10 +256,10 @@
             <w:pStyle w:val="TOC2"/>
             <w:rPr>
               <w:rFonts w:cstheme="minorBidi"/>
-              <w:lang w:eastAsia="en-US" w:bidi="ar-SA"/>
+              <w:lang w:val="pt-PT" w:bidi="ar-SA"/>
             </w:rPr>
           </w:pPr>
-          <w:hyperlink w:anchor="_Toc70786523" w:history="1">
+          <w:hyperlink w:anchor="_Toc71913289" w:history="1">
             <w:r>
               <w:rPr>
                 <w:rStyle w:val="Hyperlink"/>
@@ -269,7 +269,7 @@
             <w:r>
               <w:rPr>
                 <w:rFonts w:cstheme="minorBidi"/>
-                <w:lang w:eastAsia="en-US" w:bidi="ar-SA"/>
+                <w:lang w:val="pt-PT" w:bidi="ar-SA"/>
               </w:rPr>
               <w:tab/>
             </w:r>
@@ -295,7 +295,7 @@
               <w:rPr>
                 <w:webHidden/>
               </w:rPr>
-              <w:instrText xml:space="preserve"> PAGEREF _Toc70786523 \h </w:instrText>
+              <w:instrText xml:space="preserve"> PAGEREF _Toc71913289 \h </w:instrText>
             </w:r>
             <w:r>
               <w:rPr>
@@ -332,10 +332,10 @@
               <w:rFonts w:cstheme="minorBidi"/>
               <w:b w:val="0"/>
               <w:bCs w:val="0"/>
-              <w:lang w:eastAsia="en-US" w:bidi="ar-SA"/>
+              <w:lang w:val="pt-PT" w:bidi="ar-SA"/>
             </w:rPr>
           </w:pPr>
-          <w:hyperlink w:anchor="_Toc70786524" w:history="1">
+          <w:hyperlink w:anchor="_Toc71913290" w:history="1">
             <w:r>
               <w:rPr>
                 <w:rStyle w:val="Hyperlink"/>
@@ -347,7 +347,7 @@
                 <w:rFonts w:cstheme="minorBidi"/>
                 <w:b w:val="0"/>
                 <w:bCs w:val="0"/>
-                <w:lang w:eastAsia="en-US" w:bidi="ar-SA"/>
+                <w:lang w:val="pt-PT" w:bidi="ar-SA"/>
               </w:rPr>
               <w:tab/>
             </w:r>
@@ -373,7 +373,7 @@
               <w:rPr>
                 <w:webHidden/>
               </w:rPr>
-              <w:instrText xml:space="preserve"> PAGEREF _Toc70786524 \h </w:instrText>
+              <w:instrText xml:space="preserve"> PAGEREF _Toc71913290 \h </w:instrText>
             </w:r>
             <w:r>
               <w:rPr>
@@ -390,7 +390,7 @@
               <w:rPr>
                 <w:webHidden/>
               </w:rPr>
-              <w:t>1</w:t>
+              <w:t>2</w:t>
             </w:r>
             <w:r>
               <w:rPr>
@@ -405,10 +405,10 @@
             <w:pStyle w:val="TOC2"/>
             <w:rPr>
               <w:rFonts w:cstheme="minorBidi"/>
-              <w:lang w:eastAsia="en-US" w:bidi="ar-SA"/>
+              <w:lang w:val="pt-PT" w:bidi="ar-SA"/>
             </w:rPr>
           </w:pPr>
-          <w:hyperlink w:anchor="_Toc70786525" w:history="1">
+          <w:hyperlink w:anchor="_Toc71913291" w:history="1">
             <w:r>
               <w:rPr>
                 <w:rStyle w:val="Hyperlink"/>
@@ -418,7 +418,7 @@
             <w:r>
               <w:rPr>
                 <w:rFonts w:cstheme="minorBidi"/>
-                <w:lang w:eastAsia="en-US" w:bidi="ar-SA"/>
+                <w:lang w:val="pt-PT" w:bidi="ar-SA"/>
               </w:rPr>
               <w:tab/>
             </w:r>
@@ -444,7 +444,7 @@
               <w:rPr>
                 <w:webHidden/>
               </w:rPr>
-              <w:instrText xml:space="preserve"> PAGEREF _Toc70786525 \h </w:instrText>
+              <w:instrText xml:space="preserve"> PAGEREF _Toc71913291 \h </w:instrText>
             </w:r>
             <w:r>
               <w:rPr>
@@ -461,7 +461,7 @@
               <w:rPr>
                 <w:webHidden/>
               </w:rPr>
-              <w:t>1</w:t>
+              <w:t>2</w:t>
             </w:r>
             <w:r>
               <w:rPr>
@@ -476,10 +476,10 @@
             <w:pStyle w:val="TOC2"/>
             <w:rPr>
               <w:rFonts w:cstheme="minorBidi"/>
-              <w:lang w:eastAsia="en-US" w:bidi="ar-SA"/>
+              <w:lang w:val="pt-PT" w:bidi="ar-SA"/>
             </w:rPr>
           </w:pPr>
-          <w:hyperlink w:anchor="_Toc70786526" w:history="1">
+          <w:hyperlink w:anchor="_Toc71913292" w:history="1">
             <w:r>
               <w:rPr>
                 <w:rStyle w:val="Hyperlink"/>
@@ -489,7 +489,7 @@
             <w:r>
               <w:rPr>
                 <w:rFonts w:cstheme="minorBidi"/>
-                <w:lang w:eastAsia="en-US" w:bidi="ar-SA"/>
+                <w:lang w:val="pt-PT" w:bidi="ar-SA"/>
               </w:rPr>
               <w:tab/>
             </w:r>
@@ -515,7 +515,7 @@
               <w:rPr>
                 <w:webHidden/>
               </w:rPr>
-              <w:instrText xml:space="preserve"> PAGEREF _Toc70786526 \h </w:instrText>
+              <w:instrText xml:space="preserve"> PAGEREF _Toc71913292 \h </w:instrText>
             </w:r>
             <w:r>
               <w:rPr>
@@ -532,7 +532,7 @@
               <w:rPr>
                 <w:webHidden/>
               </w:rPr>
-              <w:t>2</w:t>
+              <w:t>3</w:t>
             </w:r>
             <w:r>
               <w:rPr>
@@ -547,10 +547,10 @@
             <w:pStyle w:val="TOC2"/>
             <w:rPr>
               <w:rFonts w:cstheme="minorBidi"/>
-              <w:lang w:eastAsia="en-US" w:bidi="ar-SA"/>
+              <w:lang w:val="pt-PT" w:bidi="ar-SA"/>
             </w:rPr>
           </w:pPr>
-          <w:hyperlink w:anchor="_Toc70786527" w:history="1">
+          <w:hyperlink w:anchor="_Toc71913293" w:history="1">
             <w:r>
               <w:rPr>
                 <w:rStyle w:val="Hyperlink"/>
@@ -560,7 +560,7 @@
             <w:r>
               <w:rPr>
                 <w:rFonts w:cstheme="minorBidi"/>
-                <w:lang w:eastAsia="en-US" w:bidi="ar-SA"/>
+                <w:lang w:val="pt-PT" w:bidi="ar-SA"/>
               </w:rPr>
               <w:tab/>
             </w:r>
@@ -586,7 +586,7 @@
               <w:rPr>
                 <w:webHidden/>
               </w:rPr>
-              <w:instrText xml:space="preserve"> PAGEREF _Toc70786527 \h </w:instrText>
+              <w:instrText xml:space="preserve"> PAGEREF _Toc71913293 \h </w:instrText>
             </w:r>
             <w:r>
               <w:rPr>
@@ -603,7 +603,7 @@
               <w:rPr>
                 <w:webHidden/>
               </w:rPr>
-              <w:t>2</w:t>
+              <w:t>3</w:t>
             </w:r>
             <w:r>
               <w:rPr>
@@ -623,10 +623,10 @@
               <w:rFonts w:cstheme="minorBidi"/>
               <w:b w:val="0"/>
               <w:bCs w:val="0"/>
-              <w:lang w:eastAsia="en-US" w:bidi="ar-SA"/>
+              <w:lang w:val="pt-PT" w:bidi="ar-SA"/>
             </w:rPr>
           </w:pPr>
-          <w:hyperlink w:anchor="_Toc70786528" w:history="1">
+          <w:hyperlink w:anchor="_Toc71913294" w:history="1">
             <w:r>
               <w:rPr>
                 <w:rStyle w:val="Hyperlink"/>
@@ -638,7 +638,7 @@
                 <w:rFonts w:cstheme="minorBidi"/>
                 <w:b w:val="0"/>
                 <w:bCs w:val="0"/>
-                <w:lang w:eastAsia="en-US" w:bidi="ar-SA"/>
+                <w:lang w:val="pt-PT" w:bidi="ar-SA"/>
               </w:rPr>
               <w:tab/>
             </w:r>
@@ -664,7 +664,7 @@
               <w:rPr>
                 <w:webHidden/>
               </w:rPr>
-              <w:instrText xml:space="preserve"> PAGEREF _Toc70786528 \h </w:instrText>
+              <w:instrText xml:space="preserve"> PAGEREF _Toc71913294 \h </w:instrText>
             </w:r>
             <w:r>
               <w:rPr>
@@ -681,7 +681,7 @@
               <w:rPr>
                 <w:webHidden/>
               </w:rPr>
-              <w:t>2</w:t>
+              <w:t>4</w:t>
             </w:r>
             <w:r>
               <w:rPr>
@@ -696,10 +696,10 @@
             <w:pStyle w:val="TOC2"/>
             <w:rPr>
               <w:rFonts w:cstheme="minorBidi"/>
-              <w:lang w:eastAsia="en-US" w:bidi="ar-SA"/>
+              <w:lang w:val="pt-PT" w:bidi="ar-SA"/>
             </w:rPr>
           </w:pPr>
-          <w:hyperlink w:anchor="_Toc70786529" w:history="1">
+          <w:hyperlink w:anchor="_Toc71913295" w:history="1">
             <w:r>
               <w:rPr>
                 <w:rStyle w:val="Hyperlink"/>
@@ -709,7 +709,7 @@
             <w:r>
               <w:rPr>
                 <w:rFonts w:cstheme="minorBidi"/>
-                <w:lang w:eastAsia="en-US" w:bidi="ar-SA"/>
+                <w:lang w:val="pt-PT" w:bidi="ar-SA"/>
               </w:rPr>
               <w:tab/>
             </w:r>
@@ -735,7 +735,7 @@
               <w:rPr>
                 <w:webHidden/>
               </w:rPr>
-              <w:instrText xml:space="preserve"> PAGEREF _Toc70786529 \h </w:instrText>
+              <w:instrText xml:space="preserve"> PAGEREF _Toc71913295 \h </w:instrText>
             </w:r>
             <w:r>
               <w:rPr>
@@ -752,7 +752,7 @@
               <w:rPr>
                 <w:webHidden/>
               </w:rPr>
-              <w:t>2</w:t>
+              <w:t>4</w:t>
             </w:r>
             <w:r>
               <w:rPr>
@@ -767,10 +767,10 @@
             <w:pStyle w:val="TOC2"/>
             <w:rPr>
               <w:rFonts w:cstheme="minorBidi"/>
-              <w:lang w:eastAsia="en-US" w:bidi="ar-SA"/>
+              <w:lang w:val="pt-PT" w:bidi="ar-SA"/>
             </w:rPr>
           </w:pPr>
-          <w:hyperlink w:anchor="_Toc70786530" w:history="1">
+          <w:hyperlink w:anchor="_Toc71913296" w:history="1">
             <w:r>
               <w:rPr>
                 <w:rStyle w:val="Hyperlink"/>
@@ -780,7 +780,7 @@
             <w:r>
               <w:rPr>
                 <w:rFonts w:cstheme="minorBidi"/>
-                <w:lang w:eastAsia="en-US" w:bidi="ar-SA"/>
+                <w:lang w:val="pt-PT" w:bidi="ar-SA"/>
               </w:rPr>
               <w:tab/>
             </w:r>
@@ -806,7 +806,7 @@
               <w:rPr>
                 <w:webHidden/>
               </w:rPr>
-              <w:instrText xml:space="preserve"> PAGEREF _Toc70786530 \h </w:instrText>
+              <w:instrText xml:space="preserve"> PAGEREF _Toc71913296 \h </w:instrText>
             </w:r>
             <w:r>
               <w:rPr>
@@ -823,7 +823,7 @@
               <w:rPr>
                 <w:webHidden/>
               </w:rPr>
-              <w:t>2</w:t>
+              <w:t>5</w:t>
             </w:r>
             <w:r>
               <w:rPr>
@@ -838,10 +838,10 @@
             <w:pStyle w:val="TOC2"/>
             <w:rPr>
               <w:rFonts w:cstheme="minorBidi"/>
-              <w:lang w:eastAsia="en-US" w:bidi="ar-SA"/>
+              <w:lang w:val="pt-PT" w:bidi="ar-SA"/>
             </w:rPr>
           </w:pPr>
-          <w:hyperlink w:anchor="_Toc70786531" w:history="1">
+          <w:hyperlink w:anchor="_Toc71913297" w:history="1">
             <w:r>
               <w:rPr>
                 <w:rStyle w:val="Hyperlink"/>
@@ -851,7 +851,7 @@
             <w:r>
               <w:rPr>
                 <w:rFonts w:cstheme="minorBidi"/>
-                <w:lang w:eastAsia="en-US" w:bidi="ar-SA"/>
+                <w:lang w:val="pt-PT" w:bidi="ar-SA"/>
               </w:rPr>
               <w:tab/>
             </w:r>
@@ -877,7 +877,7 @@
               <w:rPr>
                 <w:webHidden/>
               </w:rPr>
-              <w:instrText xml:space="preserve"> PAGEREF _Toc70786531 \h </w:instrText>
+              <w:instrText xml:space="preserve"> PAGEREF _Toc71913297 \h </w:instrText>
             </w:r>
             <w:r>
               <w:rPr>
@@ -894,7 +894,7 @@
               <w:rPr>
                 <w:webHidden/>
               </w:rPr>
-              <w:t>2</w:t>
+              <w:t>6</w:t>
             </w:r>
             <w:r>
               <w:rPr>
@@ -909,10 +909,10 @@
             <w:pStyle w:val="TOC2"/>
             <w:rPr>
               <w:rFonts w:cstheme="minorBidi"/>
-              <w:lang w:eastAsia="en-US" w:bidi="ar-SA"/>
+              <w:lang w:val="pt-PT" w:bidi="ar-SA"/>
             </w:rPr>
           </w:pPr>
-          <w:hyperlink w:anchor="_Toc70786532" w:history="1">
+          <w:hyperlink w:anchor="_Toc71913298" w:history="1">
             <w:r>
               <w:rPr>
                 <w:rStyle w:val="Hyperlink"/>
@@ -922,7 +922,7 @@
             <w:r>
               <w:rPr>
                 <w:rFonts w:cstheme="minorBidi"/>
-                <w:lang w:eastAsia="en-US" w:bidi="ar-SA"/>
+                <w:lang w:val="pt-PT" w:bidi="ar-SA"/>
               </w:rPr>
               <w:tab/>
             </w:r>
@@ -948,7 +948,7 @@
               <w:rPr>
                 <w:webHidden/>
               </w:rPr>
-              <w:instrText xml:space="preserve"> PAGEREF _Toc70786532 \h </w:instrText>
+              <w:instrText xml:space="preserve"> PAGEREF _Toc71913298 \h </w:instrText>
             </w:r>
             <w:r>
               <w:rPr>
@@ -965,78 +965,7 @@
               <w:rPr>
                 <w:webHidden/>
               </w:rPr>
-              <w:t>2</w:t>
-            </w:r>
-            <w:r>
-              <w:rPr>
-                <w:webHidden/>
-              </w:rPr>
-              <w:fldChar w:fldCharType="end"/>
-            </w:r>
-          </w:hyperlink>
-        </w:p>
-        <w:p>
-          <w:pPr>
-            <w:pStyle w:val="TOC2"/>
-            <w:rPr>
-              <w:rFonts w:cstheme="minorBidi"/>
-              <w:lang w:eastAsia="en-US" w:bidi="ar-SA"/>
-            </w:rPr>
-          </w:pPr>
-          <w:hyperlink w:anchor="_Toc70786533" w:history="1">
-            <w:r>
-              <w:rPr>
-                <w:rStyle w:val="Hyperlink"/>
-              </w:rPr>
-              <w:t>3.5</w:t>
-            </w:r>
-            <w:r>
-              <w:rPr>
-                <w:rFonts w:cstheme="minorBidi"/>
-                <w:lang w:eastAsia="en-US" w:bidi="ar-SA"/>
-              </w:rPr>
-              <w:tab/>
-            </w:r>
-            <w:r>
-              <w:rPr>
-                <w:rStyle w:val="Hyperlink"/>
-              </w:rPr>
-              <w:t>Continuous integration pipeline [optional]</w:t>
-            </w:r>
-            <w:r>
-              <w:rPr>
-                <w:webHidden/>
-              </w:rPr>
-              <w:tab/>
-            </w:r>
-            <w:r>
-              <w:rPr>
-                <w:webHidden/>
-              </w:rPr>
-              <w:fldChar w:fldCharType="begin"/>
-            </w:r>
-            <w:r>
-              <w:rPr>
-                <w:webHidden/>
-              </w:rPr>
-              <w:instrText xml:space="preserve"> PAGEREF _Toc70786533 \h </w:instrText>
-            </w:r>
-            <w:r>
-              <w:rPr>
-                <w:webHidden/>
-              </w:rPr>
-            </w:r>
-            <w:r>
-              <w:rPr>
-                <w:webHidden/>
-              </w:rPr>
-              <w:fldChar w:fldCharType="separate"/>
-            </w:r>
-            <w:r>
-              <w:rPr>
-                <w:webHidden/>
-              </w:rPr>
-              <w:t>3</w:t>
+              <w:t>7</w:t>
             </w:r>
             <w:r>
               <w:rPr>
@@ -1056,10 +985,10 @@
               <w:rFonts w:cstheme="minorBidi"/>
               <w:b w:val="0"/>
               <w:bCs w:val="0"/>
-              <w:lang w:eastAsia="en-US" w:bidi="ar-SA"/>
+              <w:lang w:val="pt-PT" w:bidi="ar-SA"/>
             </w:rPr>
           </w:pPr>
-          <w:hyperlink w:anchor="_Toc70786534" w:history="1">
+          <w:hyperlink w:anchor="_Toc71913299" w:history="1">
             <w:r>
               <w:rPr>
                 <w:rStyle w:val="Hyperlink"/>
@@ -1071,7 +1000,7 @@
                 <w:rFonts w:cstheme="minorBidi"/>
                 <w:b w:val="0"/>
                 <w:bCs w:val="0"/>
-                <w:lang w:eastAsia="en-US" w:bidi="ar-SA"/>
+                <w:lang w:val="pt-PT" w:bidi="ar-SA"/>
               </w:rPr>
               <w:tab/>
             </w:r>
@@ -1097,7 +1026,7 @@
               <w:rPr>
                 <w:webHidden/>
               </w:rPr>
-              <w:instrText xml:space="preserve"> PAGEREF _Toc70786534 \h </w:instrText>
+              <w:instrText xml:space="preserve"> PAGEREF _Toc71913299 \h </w:instrText>
             </w:r>
             <w:r>
               <w:rPr>
@@ -1114,7 +1043,7 @@
               <w:rPr>
                 <w:webHidden/>
               </w:rPr>
-              <w:t>3</w:t>
+              <w:t>8</w:t>
             </w:r>
             <w:r>
               <w:rPr>
@@ -1141,7 +1070,7 @@
       <w:pPr>
         <w:pStyle w:val="Heading1"/>
       </w:pPr>
-      <w:bookmarkStart w:id="0" w:name="_Toc70786521"/>
+      <w:bookmarkStart w:id="0" w:name="_Toc71913287"/>
       <w:r>
         <w:t>Introduction</w:t>
       </w:r>
@@ -1151,7 +1080,7 @@
       <w:pPr>
         <w:pStyle w:val="Heading2"/>
       </w:pPr>
-      <w:bookmarkStart w:id="1" w:name="_Toc70786522"/>
+      <w:bookmarkStart w:id="1" w:name="_Toc71913288"/>
       <w:r>
         <w:t>Overview of the work</w:t>
       </w:r>
@@ -1199,7 +1128,7 @@
       <w:pPr>
         <w:pStyle w:val="Heading2"/>
       </w:pPr>
-      <w:bookmarkStart w:id="2" w:name="_Toc70786523"/>
+      <w:bookmarkStart w:id="2" w:name="_Toc71913289"/>
       <w:r>
         <w:t>Current l</w:t>
       </w:r>
@@ -1310,7 +1239,21 @@
         <w:rPr>
           <w:color w:val="auto"/>
         </w:rPr>
-        <w:t xml:space="preserve"> The list of available locations on the web browser is not static, as such it increases every time a client uses the REST API. That being said the same is not applicable to the web application. There is no way of adding new locations to the select menu besides using the API.</w:t>
+        <w:t xml:space="preserve"> The list of available locations on the web browser is not static, as such it increases every time a client uses the REST API. </w:t>
+      </w:r>
+      <w:proofErr w:type="gramStart"/>
+      <w:r>
+        <w:rPr>
+          <w:color w:val="auto"/>
+        </w:rPr>
+        <w:t>That being said the</w:t>
+      </w:r>
+      <w:proofErr w:type="gramEnd"/>
+      <w:r>
+        <w:rPr>
+          <w:color w:val="auto"/>
+        </w:rPr>
+        <w:t xml:space="preserve"> same is not applicable to the web application. There is no way of adding new locations to the select menu besides using the API.</w:t>
       </w:r>
     </w:p>
     <w:p/>
@@ -1321,7 +1264,7 @@
         <w:pStyle w:val="Heading1"/>
       </w:pPr>
       <w:bookmarkStart w:id="3" w:name="_54zw1ionjsb1" w:colFirst="0" w:colLast="0"/>
-      <w:bookmarkStart w:id="4" w:name="_Toc70786524"/>
+      <w:bookmarkStart w:id="4" w:name="_Toc71913290"/>
       <w:bookmarkEnd w:id="3"/>
       <w:r>
         <w:t>Product specification</w:t>
@@ -1332,7 +1275,7 @@
       <w:pPr>
         <w:pStyle w:val="Heading2"/>
       </w:pPr>
-      <w:bookmarkStart w:id="5" w:name="_Toc70786525"/>
+      <w:bookmarkStart w:id="5" w:name="_Toc71913291"/>
       <w:r>
         <w:t>Functional scope and supported interactions</w:t>
       </w:r>
@@ -1365,7 +1308,21 @@
         <w:rPr>
           <w:color w:val="auto"/>
         </w:rPr>
-        <w:t xml:space="preserve">Within this project, two external APIs are being used although only one of them is available in the web browser and while using the REST API. For weather information purposes, I’m using </w:t>
+        <w:t xml:space="preserve">Within this project, two external APIs are being used although only one of them is available in the web browser and while using the REST API. For weather information purposes, </w:t>
+      </w:r>
+      <w:proofErr w:type="gramStart"/>
+      <w:r>
+        <w:rPr>
+          <w:color w:val="auto"/>
+        </w:rPr>
+        <w:t>I’m</w:t>
+      </w:r>
+      <w:proofErr w:type="gramEnd"/>
+      <w:r>
+        <w:rPr>
+          <w:color w:val="auto"/>
+        </w:rPr>
+        <w:t xml:space="preserve"> using </w:t>
       </w:r>
       <w:proofErr w:type="spellStart"/>
       <w:r>
@@ -1399,7 +1356,21 @@
         <w:rPr>
           <w:color w:val="auto"/>
         </w:rPr>
-        <w:t xml:space="preserve"> The requests made to these APIs are being cached. The weather API’s requests have a default TTL of 2 minutes, after that the cache data turns invalid and the next request will update the cache by making a new call to the API. However, when it comes to the Geocoder API these data are static and don’t change overtime, as such there is no TTL on the Geocoder data cache.</w:t>
+        <w:t xml:space="preserve"> The requests made to these APIs are being cached. The weather API’s requests have a default TTL of 2 minutes, after that the cache data turns invalid and the next request will update the cache by making a new call to the API. However, when it comes to the Geocoder API these data are static and </w:t>
+      </w:r>
+      <w:proofErr w:type="gramStart"/>
+      <w:r>
+        <w:rPr>
+          <w:color w:val="auto"/>
+        </w:rPr>
+        <w:t>don’t</w:t>
+      </w:r>
+      <w:proofErr w:type="gramEnd"/>
+      <w:r>
+        <w:rPr>
+          <w:color w:val="auto"/>
+        </w:rPr>
+        <w:t xml:space="preserve"> change overtime, as such there is no TTL on the Geocoder data cache.</w:t>
       </w:r>
     </w:p>
     <w:p>
@@ -1522,7 +1493,21 @@
         <w:rPr>
           <w:color w:val="auto"/>
         </w:rPr>
-        <w:t xml:space="preserve"> There’s another web page available at “/cache”. On this page, a set of weather data is provided of previously cached locations. As such, these sets of data can be validated by the field ‘Is Valid’ in the top left corner of each card.</w:t>
+        <w:t xml:space="preserve"> </w:t>
+      </w:r>
+      <w:proofErr w:type="gramStart"/>
+      <w:r>
+        <w:rPr>
+          <w:color w:val="auto"/>
+        </w:rPr>
+        <w:t>There’s</w:t>
+      </w:r>
+      <w:proofErr w:type="gramEnd"/>
+      <w:r>
+        <w:rPr>
+          <w:color w:val="auto"/>
+        </w:rPr>
+        <w:t xml:space="preserve"> another web page available at “/cache”. On this page, a set of weather data is provided of previously cached locations. As such, these sets of data can be validated by the field ‘Is Valid’ in the top left corner of each card.</w:t>
       </w:r>
     </w:p>
     <w:p>
@@ -1533,7 +1518,15 @@
         <w:t xml:space="preserve">When it comes to the REST API, </w:t>
       </w:r>
       <w:r>
-        <w:t xml:space="preserve">all the previously mentioned features are available and </w:t>
+        <w:t xml:space="preserve">all the previously mentioned features are </w:t>
+      </w:r>
+      <w:proofErr w:type="gramStart"/>
+      <w:r>
+        <w:t>available</w:t>
+      </w:r>
+      <w:proofErr w:type="gramEnd"/>
+      <w:r>
+        <w:t xml:space="preserve"> and </w:t>
       </w:r>
       <w:r>
         <w:t>we are also able to get the weather information by providing a set of coordinates.</w:t>
@@ -1546,7 +1539,7 @@
       <w:pPr>
         <w:pStyle w:val="Heading2"/>
       </w:pPr>
-      <w:bookmarkStart w:id="6" w:name="_Toc70786526"/>
+      <w:bookmarkStart w:id="6" w:name="_Toc71913292"/>
       <w:r>
         <w:rPr>
           <w:noProof/>
@@ -1654,7 +1647,15 @@
     </w:p>
     <w:p>
       <w:r>
-        <w:t>The Location class is used in order to create an association between a set of latitude and longitude coordinates and a location/address.</w:t>
+        <w:t xml:space="preserve">The Location class is used </w:t>
+      </w:r>
+      <w:proofErr w:type="gramStart"/>
+      <w:r>
+        <w:t>in order to</w:t>
+      </w:r>
+      <w:proofErr w:type="gramEnd"/>
+      <w:r>
+        <w:t xml:space="preserve"> create an association between a set of latitude and longitude coordinates and a location/address.</w:t>
       </w:r>
       <w:r>
         <w:t xml:space="preserve"> The </w:t>
@@ -1680,7 +1681,7 @@
       <w:pPr>
         <w:pStyle w:val="Heading2"/>
       </w:pPr>
-      <w:bookmarkStart w:id="7" w:name="_Toc70786527"/>
+      <w:bookmarkStart w:id="7" w:name="_Toc71913293"/>
       <w:r>
         <w:t>API</w:t>
       </w:r>
@@ -1694,8 +1695,13 @@
         <w:ind w:left="708"/>
       </w:pPr>
       <w:r>
-        <w:t>As we have mentioned before this project comes with a REST API that can be accessed to gather information just has the web page. With this API a developer is capable of accessing</w:t>
-      </w:r>
+        <w:t xml:space="preserve">As we have mentioned before this project comes with a REST API that can be accessed to gather information just has the web page. With this API a developer </w:t>
+      </w:r>
+      <w:proofErr w:type="gramStart"/>
+      <w:r>
+        <w:t>is capable of accessing</w:t>
+      </w:r>
+      <w:proofErr w:type="gramEnd"/>
     </w:p>
     <w:p>
       <w:pPr>
@@ -1938,12 +1944,28 @@
     </w:p>
     <w:p>
       <w:r>
-        <w:t xml:space="preserve">The statistics and cache endpoints don’t require any parameters. </w:t>
+        <w:t xml:space="preserve">The statistics and cache endpoints </w:t>
+      </w:r>
+      <w:proofErr w:type="gramStart"/>
+      <w:r>
+        <w:t>don’t</w:t>
+      </w:r>
+      <w:proofErr w:type="gramEnd"/>
+      <w:r>
+        <w:t xml:space="preserve"> require any parameters. </w:t>
       </w:r>
     </w:p>
     <w:p>
       <w:r>
-        <w:t xml:space="preserve">The first one provides information about calls to geocoder and weather API, number of times data was retrieved from geolocator cache and weather cache as well as the number of hits and misses on external API calls. </w:t>
+        <w:t xml:space="preserve">The first one provides information about calls to geocoder and weather </w:t>
+      </w:r>
+      <w:proofErr w:type="gramStart"/>
+      <w:r>
+        <w:t>API,</w:t>
+      </w:r>
+      <w:proofErr w:type="gramEnd"/>
+      <w:r>
+        <w:t xml:space="preserve"> number of times data was retrieved from geolocator cache and weather cache as well as the number of hits and misses on external API calls. </w:t>
       </w:r>
     </w:p>
     <w:p>
@@ -1964,7 +1986,7 @@
       <w:pPr>
         <w:pStyle w:val="Heading1"/>
       </w:pPr>
-      <w:bookmarkStart w:id="8" w:name="_Toc70786528"/>
+      <w:bookmarkStart w:id="8" w:name="_Toc71913294"/>
       <w:r>
         <w:t>Quality assurance</w:t>
       </w:r>
@@ -1974,7 +1996,7 @@
       <w:pPr>
         <w:pStyle w:val="Heading2"/>
       </w:pPr>
-      <w:bookmarkStart w:id="9" w:name="_Toc70786529"/>
+      <w:bookmarkStart w:id="9" w:name="_Toc71913295"/>
       <w:r>
         <w:t>Overall strategy for testing</w:t>
       </w:r>
@@ -1987,8 +2009,21 @@
       <w:r>
         <w:t xml:space="preserve">For code development I started to define simple features and requirements that I would like to see in my final product. I proceeded to create some tests for these features </w:t>
       </w:r>
-      <w:r>
-        <w:t xml:space="preserve">in order to ensure everything was working as intended. Overtime with development more features where created and more tests originated in order to </w:t>
+      <w:proofErr w:type="gramStart"/>
+      <w:r>
+        <w:t>in order to</w:t>
+      </w:r>
+      <w:proofErr w:type="gramEnd"/>
+      <w:r>
+        <w:t xml:space="preserve"> ensure everything was working as intended. Overtime with development more features </w:t>
+      </w:r>
+      <w:proofErr w:type="gramStart"/>
+      <w:r>
+        <w:t>where</w:t>
+      </w:r>
+      <w:proofErr w:type="gramEnd"/>
+      <w:r>
+        <w:t xml:space="preserve"> created and more tests originated in order to </w:t>
       </w:r>
       <w:r>
         <w:t>accompany the code development and assure the well function of the web application.</w:t>
@@ -2009,12 +2044,12 @@
         </w:numPr>
         <w:ind w:left="576"/>
       </w:pPr>
-      <w:bookmarkStart w:id="10" w:name="_Toc70786530"/>
     </w:p>
     <w:p>
       <w:pPr>
         <w:pStyle w:val="Heading2"/>
       </w:pPr>
+      <w:bookmarkStart w:id="10" w:name="_Toc71913296"/>
       <w:r>
         <w:t>Unit and integration testing</w:t>
       </w:r>
@@ -2079,10 +2114,12 @@
         <w:t xml:space="preserve">Unit tests </w:t>
       </w:r>
       <w:proofErr w:type="spellStart"/>
+      <w:proofErr w:type="gramStart"/>
       <w:r>
         <w:t>where</w:t>
       </w:r>
       <w:proofErr w:type="spellEnd"/>
+      <w:proofErr w:type="gramEnd"/>
       <w:r>
         <w:t xml:space="preserve"> conducted in order to ensure that the data provided by the client was valid. The </w:t>
       </w:r>
@@ -2092,7 +2129,15 @@
       </w:r>
       <w:proofErr w:type="spellEnd"/>
       <w:r>
-        <w:t xml:space="preserve"> class was the most tested in order to ensure that the data provided by the external API would be </w:t>
+        <w:t xml:space="preserve"> class was the most tested </w:t>
+      </w:r>
+      <w:proofErr w:type="gramStart"/>
+      <w:r>
+        <w:t>in order to</w:t>
+      </w:r>
+      <w:proofErr w:type="gramEnd"/>
+      <w:r>
+        <w:t xml:space="preserve"> ensure that the data provided by the external API would be </w:t>
       </w:r>
       <w:r>
         <w:t>correctly formatted to be used by the web application.</w:t>
@@ -2329,7 +2374,15 @@
         <w:ind w:left="708"/>
       </w:pPr>
       <w:r>
-        <w:t xml:space="preserve">When it comes to the frontend of the web application, tests we’re conducted using the Selenium IDE recorder and using some unit tests it was possible to assess the implementation of the cache mechanism and the </w:t>
+        <w:t xml:space="preserve">When it comes to the frontend of the web application, tests </w:t>
+      </w:r>
+      <w:proofErr w:type="gramStart"/>
+      <w:r>
+        <w:t>we’re</w:t>
+      </w:r>
+      <w:proofErr w:type="gramEnd"/>
+      <w:r>
+        <w:t xml:space="preserve"> conducted using the Selenium IDE recorder and using some unit tests it was possible to assess the implementation of the cache mechanism and the </w:t>
       </w:r>
       <w:r>
         <w:t>API calls made. In the test, the user started by entering ‘Aveiro’ in the input text box, followed by ‘Porto’ and ‘Aveiro’ again.</w:t>
@@ -2339,8 +2392,21 @@
       <w:pPr>
         <w:ind w:left="708"/>
       </w:pPr>
-      <w:r>
-        <w:t xml:space="preserve">That being said, the statistics where also being displayed on screen and they were updated correctly. The first two requests, as expected, made calls to the external APIs and, also as expected, the last one just retrieved the data from the geolocator and weather cache. </w:t>
+      <w:proofErr w:type="gramStart"/>
+      <w:r>
+        <w:t>That being said, the</w:t>
+      </w:r>
+      <w:proofErr w:type="gramEnd"/>
+      <w:r>
+        <w:t xml:space="preserve"> statistics where also being displayed on screen and they were updated correctly. The first two requests, as expected, made calls to the external APIs </w:t>
+      </w:r>
+      <w:proofErr w:type="gramStart"/>
+      <w:r>
+        <w:t>and,</w:t>
+      </w:r>
+      <w:proofErr w:type="gramEnd"/>
+      <w:r>
+        <w:t xml:space="preserve"> also as expected, the last one just retrieved the data from the geolocator and weather cache. </w:t>
       </w:r>
     </w:p>
     <w:p>
@@ -2364,19 +2430,23 @@
         </w:rPr>
         <w:t xml:space="preserve">, </w:t>
       </w:r>
-      <w:r>
-        <w:t>and, as expected, all the information that was previously searched for and was in cache was retrieved and display, even if invalid.</w:t>
+      <w:proofErr w:type="gramStart"/>
+      <w:r>
+        <w:t>and,</w:t>
+      </w:r>
+      <w:proofErr w:type="gramEnd"/>
+      <w:r>
+        <w:t xml:space="preserve"> as expected, all the information that was previously searched for and was in cache was retrieved and display, even if invalid.</w:t>
       </w:r>
     </w:p>
     <w:p>
       <w:pPr>
         <w:pStyle w:val="Heading2"/>
       </w:pPr>
-      <w:bookmarkStart w:id="11" w:name="_Toc70786531"/>
+      <w:bookmarkStart w:id="11" w:name="_Toc71913297"/>
       <w:r>
         <w:t>Functional testing</w:t>
       </w:r>
-      <w:bookmarkStart w:id="12" w:name="_Toc70786532"/>
       <w:bookmarkEnd w:id="11"/>
     </w:p>
     <w:p>
@@ -2384,15 +2454,36 @@
         <w:ind w:left="708"/>
       </w:pPr>
       <w:r>
-        <w:t xml:space="preserve">It was important to assure that all functionalities where working for in my application. As such a test was developed for each endpoint of the REST API. Furthermore Selenium was utilized for testing of the web application. </w:t>
+        <w:t xml:space="preserve">It was important to assure that all functionalities </w:t>
+      </w:r>
+      <w:proofErr w:type="gramStart"/>
+      <w:r>
+        <w:t>where</w:t>
+      </w:r>
+      <w:proofErr w:type="gramEnd"/>
+      <w:r>
+        <w:t xml:space="preserve"> working for in my application. As such a test was developed for each endpoint of the REST API. </w:t>
+      </w:r>
+      <w:proofErr w:type="gramStart"/>
+      <w:r>
+        <w:t>Furthermore</w:t>
+      </w:r>
+      <w:proofErr w:type="gramEnd"/>
+      <w:r>
+        <w:t xml:space="preserve"> Selenium was utilized for testing of the web application. </w:t>
       </w:r>
     </w:p>
     <w:p>
       <w:pPr>
         <w:ind w:left="708"/>
       </w:pPr>
-      <w:r>
-        <w:t xml:space="preserve">In regards to the rest API, the </w:t>
+      <w:proofErr w:type="gramStart"/>
+      <w:r>
+        <w:t>In regards to</w:t>
+      </w:r>
+      <w:proofErr w:type="gramEnd"/>
+      <w:r>
+        <w:t xml:space="preserve"> the rest API, the </w:t>
       </w:r>
       <w:proofErr w:type="spellStart"/>
       <w:r>
@@ -2418,8 +2509,13 @@
       <w:r>
         <w:t xml:space="preserve"> was utilized </w:t>
       </w:r>
-      <w:r>
-        <w:t xml:space="preserve">in order to mock calls to the created REST API. </w:t>
+      <w:proofErr w:type="gramStart"/>
+      <w:r>
+        <w:t>in order to</w:t>
+      </w:r>
+      <w:proofErr w:type="gramEnd"/>
+      <w:r>
+        <w:t xml:space="preserve"> mock calls to the created REST API. </w:t>
       </w:r>
     </w:p>
     <w:p>
@@ -2488,7 +2584,15 @@
         <w:t xml:space="preserve"> to make sure the methods of getting weather information by a pair of coordinates or by an address where working. As such I mocked a call to the API and expected a specific value in return as I had </w:t>
       </w:r>
       <w:r>
-        <w:t xml:space="preserve">defined in the setup() method. </w:t>
+        <w:t xml:space="preserve">defined in the </w:t>
+      </w:r>
+      <w:proofErr w:type="gramStart"/>
+      <w:r>
+        <w:t>setup(</w:t>
+      </w:r>
+      <w:proofErr w:type="gramEnd"/>
+      <w:r>
+        <w:t xml:space="preserve">) method. </w:t>
       </w:r>
     </w:p>
     <w:p>
@@ -2558,12 +2662,17 @@
         <w:t xml:space="preserve">The method </w:t>
       </w:r>
       <w:proofErr w:type="spellStart"/>
+      <w:proofErr w:type="gramStart"/>
       <w:r>
         <w:t>getStatistics</w:t>
       </w:r>
       <w:proofErr w:type="spellEnd"/>
       <w:r>
-        <w:t>() was also intended to test the return of a user who calls the API to get statistics as presented in the frontend along with number of hits and misses on external API calls. It also allowed to test the cache.</w:t>
+        <w:t>(</w:t>
+      </w:r>
+      <w:proofErr w:type="gramEnd"/>
+      <w:r>
+        <w:t>) was also intended to test the return of a user who calls the API to get statistics as presented in the frontend along with number of hits and misses on external API calls. It also allowed to test the cache.</w:t>
       </w:r>
     </w:p>
     <w:p>
@@ -2576,13 +2685,22 @@
         <w:ind w:left="708"/>
       </w:pPr>
       <w:r>
-        <w:t>Many more methods were developed in order to test the cache functionality of the application.</w:t>
+        <w:t xml:space="preserve">Many more methods were developed </w:t>
+      </w:r>
+      <w:proofErr w:type="gramStart"/>
+      <w:r>
+        <w:t>in order to</w:t>
+      </w:r>
+      <w:proofErr w:type="gramEnd"/>
+      <w:r>
+        <w:t xml:space="preserve"> test the cache functionality of the application.</w:t>
       </w:r>
     </w:p>
     <w:p>
       <w:pPr>
         <w:pStyle w:val="Heading2"/>
       </w:pPr>
+      <w:bookmarkStart w:id="12" w:name="_Toc71913298"/>
       <w:r>
         <w:t>Static code analysis</w:t>
       </w:r>
@@ -2643,8 +2761,13 @@
           </wp:anchor>
         </w:drawing>
       </w:r>
-      <w:r>
-        <w:t xml:space="preserve">In regards to static code analysis the </w:t>
+      <w:proofErr w:type="gramStart"/>
+      <w:r>
+        <w:t>In regards to</w:t>
+      </w:r>
+      <w:proofErr w:type="gramEnd"/>
+      <w:r>
+        <w:t xml:space="preserve"> static code analysis the </w:t>
       </w:r>
       <w:proofErr w:type="spellStart"/>
       <w:r>
@@ -2660,7 +2783,15 @@
       </w:r>
       <w:proofErr w:type="spellEnd"/>
       <w:r>
-        <w:t xml:space="preserve"> plugin was installed in order to reduce code smells and bugs. As we can see in the images below many low level code smells were detected. Furthermore</w:t>
+        <w:t xml:space="preserve"> plugin was installed in order to reduce code smells and bugs. As we can see in the images below many </w:t>
+      </w:r>
+      <w:proofErr w:type="gramStart"/>
+      <w:r>
+        <w:t>low level</w:t>
+      </w:r>
+      <w:proofErr w:type="gramEnd"/>
+      <w:r>
+        <w:t xml:space="preserve"> code smells were detected. Furthermore</w:t>
       </w:r>
       <w:r>
         <w:t>,</w:t>
@@ -2701,7 +2832,7 @@
       <w:pPr>
         <w:pStyle w:val="Heading1"/>
       </w:pPr>
-      <w:bookmarkStart w:id="13" w:name="_Toc70786534"/>
+      <w:bookmarkStart w:id="13" w:name="_Toc71913299"/>
       <w:r>
         <w:lastRenderedPageBreak/>
         <w:t>References</w:t>
@@ -2736,8 +2867,13 @@
         </w:numPr>
       </w:pPr>
       <w:r>
-        <w:t>Demonstration video was stored in the GitHub repository</w:t>
-      </w:r>
+        <w:t xml:space="preserve">Demonstration video was stored in the GitHub </w:t>
+      </w:r>
+      <w:proofErr w:type="gramStart"/>
+      <w:r>
+        <w:t>repository</w:t>
+      </w:r>
+      <w:proofErr w:type="gramEnd"/>
     </w:p>
     <w:p>
       <w:pPr>
@@ -9298,6 +9434,7 @@
     <w:rsid w:val="00DB0D0D"/>
     <w:rsid w:val="00DB3A63"/>
     <w:rsid w:val="00DD5991"/>
+    <w:rsid w:val="00E06611"/>
     <w:rsid w:val="00E07079"/>
     <w:rsid w:val="00E20664"/>
     <w:rsid w:val="00E3625C"/>
@@ -9987,6 +10124,10 @@
 </file>
 
 <file path=customXml/item1.xml><?xml version="1.0" encoding="utf-8"?>
+<b:Sources xmlns:b="http://schemas.openxmlformats.org/officeDocument/2006/bibliography" xmlns="http://schemas.openxmlformats.org/officeDocument/2006/bibliography" SelectedStyle="\APASixthEditionOfficeOnline.xsl" StyleName="APA" Version="6"/>
+</file>
+
+<file path=customXml/item2.xml><?xml version="1.0" encoding="utf-8"?>
 <p:properties xmlns:p="http://schemas.microsoft.com/office/2006/metadata/properties" xmlns:xsi="http://www.w3.org/2001/XMLSchema-instance" xmlns:pc="http://schemas.microsoft.com/office/infopath/2007/PartnerControls">
   <documentManagement>
     <Templates xmlns="ae48e3ef-f583-4e84-8e58-fa61286d84fc" xsi:nil="true"/>
@@ -10032,20 +10173,7 @@
 </p:properties>
 </file>
 
-<file path=customXml/item2.xml><?xml version="1.0" encoding="utf-8"?>
-<b:Sources xmlns:b="http://schemas.openxmlformats.org/officeDocument/2006/bibliography" xmlns="http://schemas.openxmlformats.org/officeDocument/2006/bibliography" SelectedStyle="\APASixthEditionOfficeOnline.xsl" StyleName="APA" Version="6"/>
-</file>
-
 <file path=customXml/item3.xml><?xml version="1.0" encoding="utf-8"?>
-<?mso-contentType ?>
-<FormTemplates xmlns="http://schemas.microsoft.com/sharepoint/v3/contenttype/forms">
-  <Display>DocumentLibraryForm</Display>
-  <Edit>DocumentLibraryForm</Edit>
-  <New>DocumentLibraryForm</New>
-</FormTemplates>
-</file>
-
-<file path=customXml/item4.xml><?xml version="1.0" encoding="utf-8"?>
 <ct:contentTypeSchema xmlns:ct="http://schemas.microsoft.com/office/2006/metadata/contentType" xmlns:ma="http://schemas.microsoft.com/office/2006/metadata/properties/metaAttributes" ct:_="" ma:_="" ma:contentTypeName="Document" ma:contentTypeID="0x01010065D31D63CAC5D24EA63C81CEF041F69D" ma:contentTypeVersion="29" ma:contentTypeDescription="Create a new document." ma:contentTypeScope="" ma:versionID="337bca7c0cfc72a94b359b2cfa2ff122">
   <xsd:schema xmlns:xsd="http://www.w3.org/2001/XMLSchema" xmlns:xs="http://www.w3.org/2001/XMLSchema" xmlns:p="http://schemas.microsoft.com/office/2006/metadata/properties" xmlns:ns3="c277c195-6cc6-4afd-a1b6-6e59941ce884" xmlns:ns4="ae48e3ef-f583-4e84-8e58-fa61286d84fc" targetNamespace="http://schemas.microsoft.com/office/2006/metadata/properties" ma:root="true" ma:fieldsID="67953420b2336fb4c73b1ba285eaef9c" ns3:_="" ns4:_="">
     <xsd:import namespace="c277c195-6cc6-4afd-a1b6-6e59941ce884"/>
@@ -10430,7 +10558,24 @@
 </ct:contentTypeSchema>
 </file>
 
+<file path=customXml/item4.xml><?xml version="1.0" encoding="utf-8"?>
+<?mso-contentType ?>
+<FormTemplates xmlns="http://schemas.microsoft.com/sharepoint/v3/contenttype/forms">
+  <Display>DocumentLibraryForm</Display>
+  <Edit>DocumentLibraryForm</Edit>
+  <New>DocumentLibraryForm</New>
+</FormTemplates>
+</file>
+
 <file path=customXml/itemProps1.xml><?xml version="1.0" encoding="utf-8"?>
+<ds:datastoreItem xmlns:ds="http://schemas.openxmlformats.org/officeDocument/2006/customXml" ds:itemID="{484DFDE0-D041-4094-8F2C-679C6A925EAE}">
+  <ds:schemaRefs>
+    <ds:schemaRef ds:uri="http://schemas.openxmlformats.org/officeDocument/2006/bibliography"/>
+  </ds:schemaRefs>
+</ds:datastoreItem>
+</file>
+
+<file path=customXml/itemProps2.xml><?xml version="1.0" encoding="utf-8"?>
 <ds:datastoreItem xmlns:ds="http://schemas.openxmlformats.org/officeDocument/2006/customXml" ds:itemID="{5B37AF82-3614-454C-A009-CB83E265D745}">
   <ds:schemaRefs>
     <ds:schemaRef ds:uri="http://schemas.microsoft.com/office/2006/metadata/properties"/>
@@ -10440,23 +10585,7 @@
 </ds:datastoreItem>
 </file>
 
-<file path=customXml/itemProps2.xml><?xml version="1.0" encoding="utf-8"?>
-<ds:datastoreItem xmlns:ds="http://schemas.openxmlformats.org/officeDocument/2006/customXml" ds:itemID="{484DFDE0-D041-4094-8F2C-679C6A925EAE}">
-  <ds:schemaRefs>
-    <ds:schemaRef ds:uri="http://schemas.openxmlformats.org/officeDocument/2006/bibliography"/>
-  </ds:schemaRefs>
-</ds:datastoreItem>
-</file>
-
 <file path=customXml/itemProps3.xml><?xml version="1.0" encoding="utf-8"?>
-<ds:datastoreItem xmlns:ds="http://schemas.openxmlformats.org/officeDocument/2006/customXml" ds:itemID="{664E9E63-7A93-4893-AAB5-A4954E159164}">
-  <ds:schemaRefs>
-    <ds:schemaRef ds:uri="http://schemas.microsoft.com/sharepoint/v3/contenttype/forms"/>
-  </ds:schemaRefs>
-</ds:datastoreItem>
-</file>
-
-<file path=customXml/itemProps4.xml><?xml version="1.0" encoding="utf-8"?>
 <ds:datastoreItem xmlns:ds="http://schemas.openxmlformats.org/officeDocument/2006/customXml" ds:itemID="{6A89932D-2A2E-4576-BB01-F8C783D3CDD6}">
   <ds:schemaRefs>
     <ds:schemaRef ds:uri="http://schemas.microsoft.com/office/2006/metadata/contentType"/>
@@ -10473,4 +10602,12 @@
     <ds:schemaRef ds:uri="http://schemas.microsoft.com/internal/obd"/>
   </ds:schemaRefs>
 </ds:datastoreItem>
+</file>
+
+<file path=customXml/itemProps4.xml><?xml version="1.0" encoding="utf-8"?>
+<ds:datastoreItem xmlns:ds="http://schemas.openxmlformats.org/officeDocument/2006/customXml" ds:itemID="{664E9E63-7A93-4893-AAB5-A4954E159164}">
+  <ds:schemaRefs>
+    <ds:schemaRef ds:uri="http://schemas.microsoft.com/sharepoint/v3/contenttype/forms"/>
+  </ds:schemaRefs>
+</ds:datastoreItem>
 </file>
</xml_diff>